<commit_message>
zipping and mail work!!!!
</commit_message>
<xml_diff>
--- a/templates/test.docx
+++ b/templates/test.docx
@@ -12,87 +12,8 @@
         <w:rPr>
           <w:lang w:val="en-US"/>
         </w:rPr>
-        <w:t>+++IF trueDat+++</w:t>
+        <w:t>+++Titre+++</w:t>
       </w:r>
-    </w:p>
-    <w:p>
-      <w:pPr>
-        <w:rPr>
-          <w:lang w:val="en-US"/>
-        </w:rPr>
-      </w:pPr>
-      <w:r>
-        <w:rPr>
-          <w:lang w:val="en-US"/>
-        </w:rPr>
-        <w:t>trueDat est true</w:t>
-      </w:r>
-    </w:p>
-    <w:p>
-      <w:pPr>
-        <w:rPr>
-          <w:lang w:val="en-US"/>
-        </w:rPr>
-      </w:pPr>
-      <w:r>
-        <w:rPr>
-          <w:lang w:val="en-US"/>
-        </w:rPr>
-        <w:t>+++END-IF+++</w:t>
-      </w:r>
-    </w:p>
-    <w:p>
-      <w:pPr>
-        <w:rPr>
-          <w:lang w:val="en-US"/>
-        </w:rPr>
-      </w:pPr>
-    </w:p>
-    <w:p>
-      <w:pPr>
-        <w:rPr>
-          <w:lang w:val="en-US"/>
-        </w:rPr>
-      </w:pPr>
-      <w:r>
-        <w:rPr>
-          <w:lang w:val="en-US"/>
-        </w:rPr>
-        <w:t>+++IF !falseDat+++</w:t>
-      </w:r>
-    </w:p>
-    <w:p>
-      <w:pPr>
-        <w:rPr>
-          <w:lang w:val="en-US"/>
-        </w:rPr>
-      </w:pPr>
-      <w:r>
-        <w:rPr>
-          <w:lang w:val="en-US"/>
-        </w:rPr>
-        <w:t>falseDat est faux</w:t>
-      </w:r>
-    </w:p>
-    <w:p>
-      <w:pPr>
-        <w:rPr>
-          <w:lang w:val="en-US"/>
-        </w:rPr>
-      </w:pPr>
-      <w:r>
-        <w:rPr>
-          <w:lang w:val="en-US"/>
-        </w:rPr>
-        <w:t>+++END-IF+++</w:t>
-      </w:r>
-    </w:p>
-    <w:p>
-      <w:pPr>
-        <w:rPr>
-          <w:lang w:val="en-US"/>
-        </w:rPr>
-      </w:pPr>
     </w:p>
     <w:p>
       <w:pPr>

</xml_diff>